<commit_message>
update experiment report template.
</commit_message>
<xml_diff>
--- a/report-en.docx
+++ b/report-en.docx
@@ -474,8 +474,6 @@
         </w:rPr>
         <w:t xml:space="preserve">   </w:t>
       </w:r>
-      <w:bookmarkStart w:id="0" w:name="_GoBack"/>
-      <w:bookmarkEnd w:id="0"/>
       <w:r>
         <w:rPr>
           <w:rFonts w:hint="eastAsia" w:ascii="宋体" w:hAnsi="宋体"/>
@@ -646,7 +644,7 @@
           <w:u w:val="single"/>
           <w:lang w:val="en-US" w:eastAsia="zh-CN"/>
         </w:rPr>
-        <w:t xml:space="preserve">Mingkui Tan </w:t>
+        <w:t xml:space="preserve">            </w:t>
       </w:r>
       <w:r>
         <w:rPr>
@@ -779,6 +777,7 @@
     </w:p>
     <w:p>
       <w:pPr>
+        <w:jc w:val="left"/>
         <w:rPr>
           <w:rFonts w:hint="default" w:ascii="Times New Roman" w:hAnsi="Times New Roman" w:eastAsia="黑体" w:cs="Times New Roman"/>
           <w:b/>
@@ -828,6 +827,7 @@
     </w:p>
     <w:p>
       <w:pPr>
+        <w:jc w:val="left"/>
         <w:rPr>
           <w:rFonts w:hint="default" w:ascii="Times New Roman" w:hAnsi="Times New Roman" w:eastAsia="黑体" w:cs="Times New Roman"/>
           <w:b/>
@@ -877,6 +877,7 @@
     </w:p>
     <w:p>
       <w:pPr>
+        <w:jc w:val="left"/>
         <w:rPr>
           <w:rFonts w:hint="default" w:ascii="Times New Roman" w:hAnsi="Times New Roman" w:eastAsia="黑体" w:cs="Times New Roman"/>
           <w:b/>
@@ -926,27 +927,40 @@
     </w:p>
     <w:p>
       <w:pPr>
-        <w:rPr>
-          <w:rFonts w:hint="default" w:ascii="Times New Roman" w:hAnsi="Times New Roman" w:eastAsia="黑体" w:cs="Times New Roman"/>
-          <w:b/>
-          <w:bCs/>
-          <w:kern w:val="2"/>
-          <w:sz w:val="28"/>
-          <w:szCs w:val="32"/>
-          <w:lang w:val="en-US" w:eastAsia="zh-CN" w:bidi="ar-SA"/>
-        </w:rPr>
-      </w:pPr>
-      <w:r>
-        <w:rPr>
-          <w:rFonts w:hint="default" w:ascii="Times New Roman" w:hAnsi="Times New Roman" w:eastAsia="黑体" w:cs="Times New Roman"/>
-          <w:b/>
-          <w:bCs/>
-          <w:kern w:val="2"/>
-          <w:sz w:val="28"/>
-          <w:szCs w:val="32"/>
-          <w:lang w:val="en-US" w:eastAsia="zh-CN" w:bidi="ar-SA"/>
-        </w:rPr>
-        <w:t xml:space="preserve">3. </w:t>
+        <w:jc w:val="left"/>
+        <w:rPr>
+          <w:rFonts w:hint="default" w:ascii="Times New Roman" w:hAnsi="Times New Roman" w:eastAsia="黑体" w:cs="Times New Roman"/>
+          <w:b/>
+          <w:bCs/>
+          <w:kern w:val="2"/>
+          <w:sz w:val="28"/>
+          <w:szCs w:val="32"/>
+          <w:lang w:val="en-US" w:eastAsia="zh-CN" w:bidi="ar-SA"/>
+        </w:rPr>
+      </w:pPr>
+      <w:r>
+        <w:rPr>
+          <w:rFonts w:hint="eastAsia" w:eastAsia="黑体" w:cs="Times New Roman"/>
+          <w:b/>
+          <w:bCs/>
+          <w:kern w:val="2"/>
+          <w:sz w:val="28"/>
+          <w:szCs w:val="32"/>
+          <w:lang w:val="en-US" w:eastAsia="zh-CN" w:bidi="ar-SA"/>
+        </w:rPr>
+        <w:t>4</w:t>
+      </w:r>
+      <w:r>
+        <w:rPr>
+          <w:rFonts w:hint="default" w:ascii="Times New Roman" w:hAnsi="Times New Roman" w:eastAsia="黑体" w:cs="Times New Roman"/>
+          <w:b/>
+          <w:bCs/>
+          <w:kern w:val="2"/>
+          <w:sz w:val="28"/>
+          <w:szCs w:val="32"/>
+          <w:lang w:val="en-US" w:eastAsia="zh-CN" w:bidi="ar-SA"/>
+        </w:rPr>
+        <w:t xml:space="preserve">. </w:t>
       </w:r>
       <w:r>
         <w:rPr>
@@ -975,102 +989,182 @@
     </w:p>
     <w:p>
       <w:pPr>
-        <w:rPr>
-          <w:rFonts w:hint="default" w:ascii="Times New Roman" w:hAnsi="Times New Roman" w:eastAsia="黑体" w:cs="Times New Roman"/>
-          <w:b/>
-          <w:bCs/>
-          <w:kern w:val="2"/>
-          <w:sz w:val="28"/>
-          <w:szCs w:val="32"/>
-          <w:lang w:val="en-US" w:eastAsia="zh-CN" w:bidi="ar-SA"/>
-        </w:rPr>
-      </w:pPr>
-      <w:r>
-        <w:rPr>
-          <w:rFonts w:hint="default" w:ascii="Times New Roman" w:hAnsi="Times New Roman" w:eastAsia="黑体" w:cs="Times New Roman"/>
-          <w:b/>
-          <w:bCs/>
-          <w:kern w:val="2"/>
-          <w:sz w:val="28"/>
-          <w:szCs w:val="32"/>
-          <w:lang w:val="en-US" w:eastAsia="zh-CN" w:bidi="ar-SA"/>
-        </w:rPr>
-        <w:t>4. Data sets and data analysis:</w:t>
-      </w:r>
-    </w:p>
-    <w:p>
-      <w:pPr>
-        <w:rPr>
-          <w:rFonts w:hint="default" w:ascii="Times New Roman" w:hAnsi="Times New Roman" w:eastAsia="黑体" w:cs="Times New Roman"/>
-          <w:b/>
-          <w:bCs/>
-          <w:kern w:val="2"/>
-          <w:sz w:val="28"/>
-          <w:szCs w:val="32"/>
-          <w:lang w:val="en-US" w:eastAsia="zh-CN" w:bidi="ar-SA"/>
-        </w:rPr>
-      </w:pPr>
-      <w:r>
-        <w:rPr>
-          <w:rFonts w:hint="default" w:ascii="Times New Roman" w:hAnsi="Times New Roman" w:eastAsia="黑体" w:cs="Times New Roman"/>
-          <w:b/>
-          <w:bCs/>
-          <w:kern w:val="2"/>
-          <w:sz w:val="28"/>
-          <w:szCs w:val="32"/>
-          <w:lang w:val="en-US" w:eastAsia="zh-CN" w:bidi="ar-SA"/>
-        </w:rPr>
-        <w:t>5. Experimental steps:</w:t>
-      </w:r>
-    </w:p>
-    <w:p>
-      <w:pPr>
-        <w:rPr>
-          <w:rFonts w:hint="default" w:ascii="Times New Roman" w:hAnsi="Times New Roman" w:eastAsia="黑体" w:cs="Times New Roman"/>
-          <w:b/>
-          <w:bCs/>
-          <w:kern w:val="2"/>
-          <w:sz w:val="28"/>
-          <w:szCs w:val="32"/>
-          <w:lang w:val="en-US" w:eastAsia="zh-CN" w:bidi="ar-SA"/>
-        </w:rPr>
-      </w:pPr>
-      <w:r>
-        <w:rPr>
-          <w:rFonts w:hint="default" w:ascii="Times New Roman" w:hAnsi="Times New Roman" w:eastAsia="黑体" w:cs="Times New Roman"/>
-          <w:b/>
-          <w:bCs/>
-          <w:kern w:val="2"/>
-          <w:sz w:val="28"/>
-          <w:szCs w:val="32"/>
-          <w:lang w:val="en-US" w:eastAsia="zh-CN" w:bidi="ar-SA"/>
-        </w:rPr>
-        <w:t>6. Code:</w:t>
-      </w:r>
-    </w:p>
-    <w:p>
-      <w:pPr>
-        <w:rPr>
-          <w:rFonts w:hint="default" w:ascii="Times New Roman" w:hAnsi="Times New Roman" w:eastAsia="黑体" w:cs="Times New Roman"/>
-          <w:b/>
-          <w:bCs/>
-          <w:kern w:val="2"/>
-          <w:sz w:val="28"/>
-          <w:szCs w:val="32"/>
-          <w:lang w:val="en-US" w:eastAsia="zh-CN" w:bidi="ar-SA"/>
-        </w:rPr>
-      </w:pPr>
-      <w:r>
-        <w:rPr>
-          <w:rFonts w:hint="default" w:ascii="Times New Roman" w:hAnsi="Times New Roman" w:eastAsia="黑体" w:cs="Times New Roman"/>
-          <w:b/>
-          <w:bCs/>
-          <w:kern w:val="2"/>
-          <w:sz w:val="28"/>
-          <w:szCs w:val="32"/>
-          <w:lang w:val="en-US" w:eastAsia="zh-CN" w:bidi="ar-SA"/>
-        </w:rPr>
-        <w:t>7. Selection of validation</w:t>
+        <w:jc w:val="left"/>
+        <w:rPr>
+          <w:rFonts w:hint="default" w:ascii="Times New Roman" w:hAnsi="Times New Roman" w:eastAsia="黑体" w:cs="Times New Roman"/>
+          <w:b/>
+          <w:bCs/>
+          <w:kern w:val="2"/>
+          <w:sz w:val="28"/>
+          <w:szCs w:val="32"/>
+          <w:lang w:val="en-US" w:eastAsia="zh-CN" w:bidi="ar-SA"/>
+        </w:rPr>
+      </w:pPr>
+      <w:r>
+        <w:rPr>
+          <w:rFonts w:hint="eastAsia" w:eastAsia="黑体" w:cs="Times New Roman"/>
+          <w:b/>
+          <w:bCs/>
+          <w:kern w:val="2"/>
+          <w:sz w:val="28"/>
+          <w:szCs w:val="32"/>
+          <w:lang w:val="en-US" w:eastAsia="zh-CN" w:bidi="ar-SA"/>
+        </w:rPr>
+        <w:t>5</w:t>
+      </w:r>
+      <w:r>
+        <w:rPr>
+          <w:rFonts w:hint="default" w:ascii="Times New Roman" w:hAnsi="Times New Roman" w:eastAsia="黑体" w:cs="Times New Roman"/>
+          <w:b/>
+          <w:bCs/>
+          <w:kern w:val="2"/>
+          <w:sz w:val="28"/>
+          <w:szCs w:val="32"/>
+          <w:lang w:val="en-US" w:eastAsia="zh-CN" w:bidi="ar-SA"/>
+        </w:rPr>
+        <w:t>. Data sets and data analysis:</w:t>
+      </w:r>
+    </w:p>
+    <w:p>
+      <w:pPr>
+        <w:jc w:val="left"/>
+        <w:rPr>
+          <w:rFonts w:hint="default" w:ascii="Times New Roman" w:hAnsi="Times New Roman" w:eastAsia="黑体" w:cs="Times New Roman"/>
+          <w:b/>
+          <w:bCs/>
+          <w:kern w:val="2"/>
+          <w:sz w:val="28"/>
+          <w:szCs w:val="32"/>
+          <w:lang w:val="en-US" w:eastAsia="zh-CN" w:bidi="ar-SA"/>
+        </w:rPr>
+      </w:pPr>
+      <w:r>
+        <w:rPr>
+          <w:rFonts w:hint="eastAsia" w:eastAsia="黑体" w:cs="Times New Roman"/>
+          <w:b/>
+          <w:bCs/>
+          <w:kern w:val="2"/>
+          <w:sz w:val="28"/>
+          <w:szCs w:val="32"/>
+          <w:lang w:val="en-US" w:eastAsia="zh-CN" w:bidi="ar-SA"/>
+        </w:rPr>
+        <w:t>6</w:t>
+      </w:r>
+      <w:r>
+        <w:rPr>
+          <w:rFonts w:hint="default" w:ascii="Times New Roman" w:hAnsi="Times New Roman" w:eastAsia="黑体" w:cs="Times New Roman"/>
+          <w:b/>
+          <w:bCs/>
+          <w:kern w:val="2"/>
+          <w:sz w:val="28"/>
+          <w:szCs w:val="32"/>
+          <w:lang w:val="en-US" w:eastAsia="zh-CN" w:bidi="ar-SA"/>
+        </w:rPr>
+        <w:t>. Experimental steps:</w:t>
+      </w:r>
+    </w:p>
+    <w:p>
+      <w:pPr>
+        <w:jc w:val="left"/>
+        <w:rPr>
+          <w:rFonts w:hint="default" w:ascii="Times New Roman" w:hAnsi="Times New Roman" w:eastAsia="黑体" w:cs="Times New Roman"/>
+          <w:b/>
+          <w:bCs/>
+          <w:kern w:val="2"/>
+          <w:sz w:val="28"/>
+          <w:szCs w:val="32"/>
+          <w:lang w:val="en-US" w:eastAsia="zh-CN" w:bidi="ar-SA"/>
+        </w:rPr>
+      </w:pPr>
+      <w:r>
+        <w:rPr>
+          <w:rFonts w:hint="eastAsia" w:eastAsia="黑体" w:cs="Times New Roman"/>
+          <w:b/>
+          <w:bCs/>
+          <w:kern w:val="2"/>
+          <w:sz w:val="28"/>
+          <w:szCs w:val="32"/>
+          <w:lang w:val="en-US" w:eastAsia="zh-CN" w:bidi="ar-SA"/>
+        </w:rPr>
+        <w:t>7</w:t>
+      </w:r>
+      <w:r>
+        <w:rPr>
+          <w:rFonts w:hint="default" w:ascii="Times New Roman" w:hAnsi="Times New Roman" w:eastAsia="黑体" w:cs="Times New Roman"/>
+          <w:b/>
+          <w:bCs/>
+          <w:kern w:val="2"/>
+          <w:sz w:val="28"/>
+          <w:szCs w:val="32"/>
+          <w:lang w:val="en-US" w:eastAsia="zh-CN" w:bidi="ar-SA"/>
+        </w:rPr>
+        <w:t>. Code:</w:t>
+      </w:r>
+    </w:p>
+    <w:p>
+      <w:pPr>
+        <w:jc w:val="left"/>
+        <w:rPr>
+          <w:rFonts w:hint="default" w:ascii="Times New Roman" w:hAnsi="Times New Roman" w:eastAsia="黑体" w:cs="Times New Roman"/>
+          <w:b w:val="0"/>
+          <w:bCs w:val="0"/>
+          <w:color w:val="0000FF"/>
+          <w:kern w:val="2"/>
+          <w:sz w:val="28"/>
+          <w:szCs w:val="32"/>
+          <w:lang w:val="en-US" w:eastAsia="zh-CN" w:bidi="ar-SA"/>
+        </w:rPr>
+      </w:pPr>
+      <w:r>
+        <w:rPr>
+          <w:rFonts w:hint="eastAsia" w:eastAsia="黑体" w:cs="Times New Roman"/>
+          <w:b w:val="0"/>
+          <w:bCs w:val="0"/>
+          <w:color w:val="0000FF"/>
+          <w:kern w:val="2"/>
+          <w:sz w:val="28"/>
+          <w:szCs w:val="32"/>
+          <w:lang w:val="en-US" w:eastAsia="zh-CN" w:bidi="ar-SA"/>
+        </w:rPr>
+        <w:t>(Fill in the contents of 8-12 respectively for linear regression and linear classification)</w:t>
+      </w:r>
+    </w:p>
+    <w:p>
+      <w:pPr>
+        <w:jc w:val="left"/>
+        <w:rPr>
+          <w:rFonts w:hint="default" w:ascii="Times New Roman" w:hAnsi="Times New Roman" w:eastAsia="黑体" w:cs="Times New Roman"/>
+          <w:b/>
+          <w:bCs/>
+          <w:kern w:val="2"/>
+          <w:sz w:val="28"/>
+          <w:szCs w:val="32"/>
+          <w:lang w:val="en-US" w:eastAsia="zh-CN" w:bidi="ar-SA"/>
+        </w:rPr>
+      </w:pPr>
+      <w:r>
+        <w:rPr>
+          <w:rFonts w:hint="eastAsia" w:eastAsia="黑体" w:cs="Times New Roman"/>
+          <w:b/>
+          <w:bCs/>
+          <w:kern w:val="2"/>
+          <w:sz w:val="28"/>
+          <w:szCs w:val="32"/>
+          <w:lang w:val="en-US" w:eastAsia="zh-CN" w:bidi="ar-SA"/>
+        </w:rPr>
+        <w:t>8</w:t>
+      </w:r>
+      <w:r>
+        <w:rPr>
+          <w:rFonts w:hint="default" w:ascii="Times New Roman" w:hAnsi="Times New Roman" w:eastAsia="黑体" w:cs="Times New Roman"/>
+          <w:b/>
+          <w:bCs/>
+          <w:kern w:val="2"/>
+          <w:sz w:val="28"/>
+          <w:szCs w:val="32"/>
+          <w:lang w:val="en-US" w:eastAsia="zh-CN" w:bidi="ar-SA"/>
+        </w:rPr>
+        <w:t>.</w:t>
       </w:r>
       <w:r>
         <w:rPr>
@@ -1094,6 +1188,30 @@
           <w:szCs w:val="32"/>
           <w:lang w:val="en-US" w:eastAsia="zh-CN" w:bidi="ar-SA"/>
         </w:rPr>
+        <w:t>Selection of validation</w:t>
+      </w:r>
+      <w:r>
+        <w:rPr>
+          <w:rFonts w:hint="eastAsia" w:eastAsia="黑体" w:cs="Times New Roman"/>
+          <w:b/>
+          <w:bCs/>
+          <w:kern w:val="2"/>
+          <w:sz w:val="28"/>
+          <w:szCs w:val="32"/>
+          <w:lang w:val="en-US" w:eastAsia="zh-CN" w:bidi="ar-SA"/>
+        </w:rPr>
+        <w:t xml:space="preserve"> </w:t>
+      </w:r>
+      <w:r>
+        <w:rPr>
+          <w:rFonts w:hint="default" w:ascii="Times New Roman" w:hAnsi="Times New Roman" w:eastAsia="黑体" w:cs="Times New Roman"/>
+          <w:b/>
+          <w:bCs/>
+          <w:kern w:val="2"/>
+          <w:sz w:val="28"/>
+          <w:szCs w:val="32"/>
+          <w:lang w:val="en-US" w:eastAsia="zh-CN" w:bidi="ar-SA"/>
+        </w:rPr>
         <w:t>(hold-out,</w:t>
       </w:r>
       <w:r>
@@ -1171,77 +1289,212 @@
     </w:p>
     <w:p>
       <w:pPr>
-        <w:rPr>
-          <w:rFonts w:hint="default" w:ascii="Times New Roman" w:hAnsi="Times New Roman" w:eastAsia="黑体" w:cs="Times New Roman"/>
-          <w:b/>
-          <w:bCs/>
-          <w:kern w:val="2"/>
-          <w:sz w:val="28"/>
-          <w:szCs w:val="32"/>
-          <w:lang w:val="en-US" w:eastAsia="zh-CN" w:bidi="ar-SA"/>
-        </w:rPr>
-      </w:pPr>
-      <w:r>
-        <w:rPr>
-          <w:rFonts w:hint="default" w:ascii="Times New Roman" w:hAnsi="Times New Roman" w:eastAsia="黑体" w:cs="Times New Roman"/>
-          <w:b/>
-          <w:bCs/>
-          <w:kern w:val="2"/>
-          <w:sz w:val="28"/>
-          <w:szCs w:val="32"/>
-          <w:lang w:val="en-US" w:eastAsia="zh-CN" w:bidi="ar-SA"/>
-        </w:rPr>
-        <w:t>8. Model parameters of the initialization method:</w:t>
-      </w:r>
-    </w:p>
-    <w:p>
-      <w:pPr>
-        <w:rPr>
-          <w:rFonts w:hint="default" w:ascii="Times New Roman" w:hAnsi="Times New Roman" w:eastAsia="黑体" w:cs="Times New Roman"/>
-          <w:b/>
-          <w:bCs/>
-          <w:kern w:val="2"/>
-          <w:sz w:val="28"/>
-          <w:szCs w:val="32"/>
-          <w:lang w:val="en-US" w:eastAsia="zh-CN" w:bidi="ar-SA"/>
-        </w:rPr>
-      </w:pPr>
-      <w:r>
-        <w:rPr>
-          <w:rFonts w:hint="default" w:ascii="Times New Roman" w:hAnsi="Times New Roman" w:eastAsia="黑体" w:cs="Times New Roman"/>
-          <w:b/>
-          <w:bCs/>
-          <w:kern w:val="2"/>
-          <w:sz w:val="28"/>
-          <w:szCs w:val="32"/>
-          <w:lang w:val="en-US" w:eastAsia="zh-CN" w:bidi="ar-SA"/>
-        </w:rPr>
-        <w:t>9. The selected loss function and its derivatives:</w:t>
-      </w:r>
-    </w:p>
-    <w:p>
-      <w:pPr>
-        <w:rPr>
-          <w:rFonts w:hint="default" w:ascii="Times New Roman" w:hAnsi="Times New Roman" w:eastAsia="黑体" w:cs="Times New Roman"/>
-          <w:b/>
-          <w:bCs/>
-          <w:kern w:val="2"/>
-          <w:sz w:val="28"/>
-          <w:szCs w:val="32"/>
-          <w:lang w:val="en-US" w:eastAsia="zh-CN" w:bidi="ar-SA"/>
-        </w:rPr>
-      </w:pPr>
-      <w:r>
-        <w:rPr>
-          <w:rFonts w:hint="default" w:ascii="Times New Roman" w:hAnsi="Times New Roman" w:eastAsia="黑体" w:cs="Times New Roman"/>
-          <w:b/>
-          <w:bCs/>
-          <w:kern w:val="2"/>
-          <w:sz w:val="28"/>
-          <w:szCs w:val="32"/>
-          <w:lang w:val="en-US" w:eastAsia="zh-CN" w:bidi="ar-SA"/>
-        </w:rPr>
-        <w:t>10. Experimental results and graphs:</w:t>
+        <w:jc w:val="left"/>
+        <w:rPr>
+          <w:rFonts w:hint="default" w:ascii="Times New Roman" w:hAnsi="Times New Roman" w:eastAsia="黑体" w:cs="Times New Roman"/>
+          <w:b/>
+          <w:bCs/>
+          <w:kern w:val="2"/>
+          <w:sz w:val="28"/>
+          <w:szCs w:val="32"/>
+          <w:lang w:val="en-US" w:eastAsia="zh-CN" w:bidi="ar-SA"/>
+        </w:rPr>
+      </w:pPr>
+      <w:r>
+        <w:rPr>
+          <w:rFonts w:hint="eastAsia" w:eastAsia="黑体" w:cs="Times New Roman"/>
+          <w:b/>
+          <w:bCs/>
+          <w:kern w:val="2"/>
+          <w:sz w:val="28"/>
+          <w:szCs w:val="32"/>
+          <w:lang w:val="en-US" w:eastAsia="zh-CN" w:bidi="ar-SA"/>
+        </w:rPr>
+        <w:t>9</w:t>
+      </w:r>
+      <w:r>
+        <w:rPr>
+          <w:rFonts w:hint="default" w:ascii="Times New Roman" w:hAnsi="Times New Roman" w:eastAsia="黑体" w:cs="Times New Roman"/>
+          <w:b/>
+          <w:bCs/>
+          <w:kern w:val="2"/>
+          <w:sz w:val="28"/>
+          <w:szCs w:val="32"/>
+          <w:lang w:val="en-US" w:eastAsia="zh-CN" w:bidi="ar-SA"/>
+        </w:rPr>
+        <w:t xml:space="preserve">. </w:t>
+      </w:r>
+      <w:r>
+        <w:rPr>
+          <w:rFonts w:hint="eastAsia" w:eastAsia="黑体" w:cs="Times New Roman"/>
+          <w:b/>
+          <w:bCs/>
+          <w:kern w:val="2"/>
+          <w:sz w:val="28"/>
+          <w:szCs w:val="32"/>
+          <w:lang w:val="en-US" w:eastAsia="zh-CN" w:bidi="ar-SA"/>
+        </w:rPr>
+        <w:t>T</w:t>
+      </w:r>
+      <w:r>
+        <w:rPr>
+          <w:rFonts w:hint="default" w:ascii="Times New Roman" w:hAnsi="Times New Roman" w:eastAsia="黑体" w:cs="Times New Roman"/>
+          <w:b/>
+          <w:bCs/>
+          <w:kern w:val="2"/>
+          <w:sz w:val="28"/>
+          <w:szCs w:val="32"/>
+          <w:lang w:val="en-US" w:eastAsia="zh-CN" w:bidi="ar-SA"/>
+        </w:rPr>
+        <w:t>he initialization method</w:t>
+      </w:r>
+      <w:r>
+        <w:rPr>
+          <w:rFonts w:hint="eastAsia" w:eastAsia="黑体" w:cs="Times New Roman"/>
+          <w:b/>
+          <w:bCs/>
+          <w:kern w:val="2"/>
+          <w:sz w:val="28"/>
+          <w:szCs w:val="32"/>
+          <w:lang w:val="en-US" w:eastAsia="zh-CN" w:bidi="ar-SA"/>
+        </w:rPr>
+        <w:t xml:space="preserve"> of m</w:t>
+      </w:r>
+      <w:r>
+        <w:rPr>
+          <w:rFonts w:hint="default" w:ascii="Times New Roman" w:hAnsi="Times New Roman" w:eastAsia="黑体" w:cs="Times New Roman"/>
+          <w:b/>
+          <w:bCs/>
+          <w:kern w:val="2"/>
+          <w:sz w:val="28"/>
+          <w:szCs w:val="32"/>
+          <w:lang w:val="en-US" w:eastAsia="zh-CN" w:bidi="ar-SA"/>
+        </w:rPr>
+        <w:t>odel parameters:</w:t>
+      </w:r>
+    </w:p>
+    <w:p>
+      <w:pPr>
+        <w:jc w:val="left"/>
+        <w:rPr>
+          <w:rFonts w:hint="default" w:ascii="Times New Roman" w:hAnsi="Times New Roman" w:eastAsia="黑体" w:cs="Times New Roman"/>
+          <w:b/>
+          <w:bCs/>
+          <w:kern w:val="2"/>
+          <w:sz w:val="28"/>
+          <w:szCs w:val="32"/>
+          <w:lang w:val="en-US" w:eastAsia="zh-CN" w:bidi="ar-SA"/>
+        </w:rPr>
+      </w:pPr>
+      <w:r>
+        <w:rPr>
+          <w:rFonts w:hint="eastAsia" w:eastAsia="黑体" w:cs="Times New Roman"/>
+          <w:b/>
+          <w:bCs/>
+          <w:kern w:val="2"/>
+          <w:sz w:val="28"/>
+          <w:szCs w:val="32"/>
+          <w:lang w:val="en-US" w:eastAsia="zh-CN" w:bidi="ar-SA"/>
+        </w:rPr>
+        <w:t>10</w:t>
+      </w:r>
+      <w:r>
+        <w:rPr>
+          <w:rFonts w:hint="default" w:ascii="Times New Roman" w:hAnsi="Times New Roman" w:eastAsia="黑体" w:cs="Times New Roman"/>
+          <w:b/>
+          <w:bCs/>
+          <w:kern w:val="2"/>
+          <w:sz w:val="28"/>
+          <w:szCs w:val="32"/>
+          <w:lang w:val="en-US" w:eastAsia="zh-CN" w:bidi="ar-SA"/>
+        </w:rPr>
+        <w:t>.</w:t>
+      </w:r>
+      <w:r>
+        <w:rPr>
+          <w:rFonts w:hint="eastAsia" w:eastAsia="黑体" w:cs="Times New Roman"/>
+          <w:b/>
+          <w:bCs/>
+          <w:kern w:val="2"/>
+          <w:sz w:val="28"/>
+          <w:szCs w:val="32"/>
+          <w:lang w:val="en-US" w:eastAsia="zh-CN" w:bidi="ar-SA"/>
+        </w:rPr>
+        <w:t xml:space="preserve"> </w:t>
+      </w:r>
+      <w:r>
+        <w:rPr>
+          <w:rFonts w:hint="default" w:ascii="Times New Roman" w:hAnsi="Times New Roman" w:eastAsia="黑体" w:cs="Times New Roman"/>
+          <w:b/>
+          <w:bCs/>
+          <w:kern w:val="2"/>
+          <w:sz w:val="28"/>
+          <w:szCs w:val="32"/>
+          <w:lang w:val="en-US" w:eastAsia="zh-CN" w:bidi="ar-SA"/>
+        </w:rPr>
+        <w:t>The selected loss function and its derivatives:</w:t>
+      </w:r>
+    </w:p>
+    <w:p>
+      <w:pPr>
+        <w:jc w:val="left"/>
+        <w:rPr>
+          <w:rFonts w:hint="default" w:ascii="Times New Roman" w:hAnsi="Times New Roman" w:eastAsia="黑体" w:cs="Times New Roman"/>
+          <w:b/>
+          <w:bCs/>
+          <w:kern w:val="2"/>
+          <w:sz w:val="28"/>
+          <w:szCs w:val="32"/>
+          <w:lang w:val="en-US" w:eastAsia="zh-CN" w:bidi="ar-SA"/>
+        </w:rPr>
+      </w:pPr>
+      <w:r>
+        <w:rPr>
+          <w:rFonts w:hint="eastAsia" w:eastAsia="黑体" w:cs="Times New Roman"/>
+          <w:b/>
+          <w:bCs/>
+          <w:kern w:val="2"/>
+          <w:sz w:val="28"/>
+          <w:szCs w:val="32"/>
+          <w:lang w:val="en-US" w:eastAsia="zh-CN" w:bidi="ar-SA"/>
+        </w:rPr>
+        <w:t>11</w:t>
+      </w:r>
+      <w:r>
+        <w:rPr>
+          <w:rFonts w:hint="default" w:ascii="Times New Roman" w:hAnsi="Times New Roman" w:eastAsia="黑体" w:cs="Times New Roman"/>
+          <w:b/>
+          <w:bCs/>
+          <w:kern w:val="2"/>
+          <w:sz w:val="28"/>
+          <w:szCs w:val="32"/>
+          <w:lang w:val="en-US" w:eastAsia="zh-CN" w:bidi="ar-SA"/>
+        </w:rPr>
+        <w:t>.</w:t>
+      </w:r>
+      <w:r>
+        <w:rPr>
+          <w:rFonts w:hint="eastAsia" w:eastAsia="黑体" w:cs="Times New Roman"/>
+          <w:b/>
+          <w:bCs/>
+          <w:kern w:val="2"/>
+          <w:sz w:val="28"/>
+          <w:szCs w:val="32"/>
+          <w:lang w:val="en-US" w:eastAsia="zh-CN" w:bidi="ar-SA"/>
+        </w:rPr>
+        <w:t xml:space="preserve"> </w:t>
+      </w:r>
+      <w:r>
+        <w:rPr>
+          <w:rFonts w:hint="default" w:ascii="Times New Roman" w:hAnsi="Times New Roman" w:eastAsia="黑体" w:cs="Times New Roman"/>
+          <w:b/>
+          <w:bCs/>
+          <w:kern w:val="2"/>
+          <w:sz w:val="28"/>
+          <w:szCs w:val="32"/>
+          <w:lang w:val="en-US" w:eastAsia="zh-CN" w:bidi="ar-SA"/>
+        </w:rPr>
+        <w:t>Experimental results and curve:</w:t>
       </w:r>
     </w:p>
     <w:p>
@@ -1249,7 +1502,7 @@
         <w:pStyle w:val="3"/>
         <w:spacing w:before="156" w:beforeLines="50" w:after="156" w:afterLines="50" w:line="400" w:lineRule="exact"/>
         <w:ind w:left="420" w:leftChars="0"/>
-        <w:jc w:val="both"/>
+        <w:jc w:val="left"/>
         <w:rPr>
           <w:rFonts w:hint="default" w:ascii="Times New Roman" w:hAnsi="Times New Roman" w:cs="Times New Roman"/>
           <w:b w:val="0"/>
@@ -1268,7 +1521,29 @@
           <w:szCs w:val="32"/>
           <w:lang w:val="en-US" w:eastAsia="zh-CN"/>
         </w:rPr>
-        <w:t>Hyper-parameter selection (λ, epoch, etc.):</w:t>
+        <w:t>Hyper-parameter selection (</w:t>
+      </w:r>
+      <w:r>
+        <w:rPr>
+          <w:rFonts w:hint="eastAsia" w:ascii="Times New Roman" w:hAnsi="Times New Roman" w:cs="Times New Roman"/>
+          <w:b w:val="0"/>
+          <w:bCs w:val="0"/>
+          <w:sz w:val="28"/>
+          <w:szCs w:val="32"/>
+          <w:lang w:val="en-US" w:eastAsia="zh-CN"/>
+        </w:rPr>
+        <w:t>η</w:t>
+      </w:r>
+      <w:r>
+        <w:rPr>
+          <w:rFonts w:hint="default" w:ascii="Times New Roman" w:hAnsi="Times New Roman" w:cs="Times New Roman"/>
+          <w:b w:val="0"/>
+          <w:bCs w:val="0"/>
+          <w:sz w:val="28"/>
+          <w:szCs w:val="32"/>
+          <w:lang w:val="en-US" w:eastAsia="zh-CN"/>
+        </w:rPr>
+        <w:t>, epoch, etc.):</w:t>
       </w:r>
     </w:p>
     <w:p>
@@ -1276,7 +1551,7 @@
         <w:pStyle w:val="3"/>
         <w:spacing w:before="156" w:beforeLines="50" w:after="156" w:afterLines="50" w:line="400" w:lineRule="exact"/>
         <w:ind w:left="420" w:leftChars="0"/>
-        <w:jc w:val="both"/>
+        <w:jc w:val="left"/>
         <w:rPr>
           <w:rFonts w:hint="default" w:ascii="Times New Roman" w:hAnsi="Times New Roman" w:cs="Times New Roman"/>
           <w:b w:val="0"/>
@@ -1303,7 +1578,7 @@
         <w:pStyle w:val="3"/>
         <w:spacing w:before="156" w:beforeLines="50" w:after="156" w:afterLines="50" w:line="400" w:lineRule="exact"/>
         <w:ind w:left="420" w:leftChars="0"/>
-        <w:jc w:val="both"/>
+        <w:jc w:val="left"/>
         <w:rPr>
           <w:rFonts w:hint="default" w:ascii="Times New Roman" w:hAnsi="Times New Roman" w:cs="Times New Roman"/>
           <w:b w:val="0"/>
@@ -1341,7 +1616,7 @@
         <w:pStyle w:val="3"/>
         <w:spacing w:before="156" w:beforeLines="50" w:after="156" w:afterLines="50" w:line="400" w:lineRule="exact"/>
         <w:ind w:left="420" w:leftChars="0"/>
-        <w:jc w:val="both"/>
+        <w:jc w:val="left"/>
         <w:rPr>
           <w:rFonts w:hint="default" w:ascii="Times New Roman" w:hAnsi="Times New Roman" w:cs="Times New Roman"/>
           <w:b w:val="0"/>
@@ -1365,27 +1640,35 @@
     </w:p>
     <w:p>
       <w:pPr>
-        <w:rPr>
-          <w:rFonts w:hint="default" w:ascii="Times New Roman" w:hAnsi="Times New Roman" w:eastAsia="黑体" w:cs="Times New Roman"/>
-          <w:b/>
-          <w:bCs/>
-          <w:kern w:val="2"/>
-          <w:sz w:val="28"/>
-          <w:szCs w:val="32"/>
-          <w:lang w:val="en-US" w:eastAsia="zh-CN" w:bidi="ar-SA"/>
-        </w:rPr>
-      </w:pPr>
-      <w:r>
-        <w:rPr>
-          <w:rFonts w:hint="default" w:ascii="Times New Roman" w:hAnsi="Times New Roman" w:eastAsia="黑体" w:cs="Times New Roman"/>
-          <w:b/>
-          <w:bCs/>
-          <w:kern w:val="2"/>
-          <w:sz w:val="28"/>
-          <w:szCs w:val="32"/>
-          <w:lang w:val="en-US" w:eastAsia="zh-CN" w:bidi="ar-SA"/>
-        </w:rPr>
-        <w:t xml:space="preserve">11. </w:t>
+        <w:jc w:val="left"/>
+        <w:rPr>
+          <w:rFonts w:hint="default"/>
+          <w:lang w:val="en-US" w:eastAsia="zh-CN"/>
+        </w:rPr>
+      </w:pPr>
+      <w:r>
+        <w:rPr>
+          <w:rFonts w:hint="eastAsia" w:eastAsia="黑体" w:cs="Times New Roman"/>
+          <w:b/>
+          <w:bCs/>
+          <w:kern w:val="2"/>
+          <w:sz w:val="28"/>
+          <w:szCs w:val="32"/>
+          <w:lang w:val="en-US" w:eastAsia="zh-CN" w:bidi="ar-SA"/>
+        </w:rPr>
+        <w:t>12</w:t>
+      </w:r>
+      <w:r>
+        <w:rPr>
+          <w:rFonts w:hint="default" w:ascii="Times New Roman" w:hAnsi="Times New Roman" w:eastAsia="黑体" w:cs="Times New Roman"/>
+          <w:b/>
+          <w:bCs/>
+          <w:kern w:val="2"/>
+          <w:sz w:val="28"/>
+          <w:szCs w:val="32"/>
+          <w:lang w:val="en-US" w:eastAsia="zh-CN" w:bidi="ar-SA"/>
+        </w:rPr>
+        <w:t xml:space="preserve">. </w:t>
       </w:r>
       <w:r>
         <w:rPr>
@@ -1414,27 +1697,92 @@
     </w:p>
     <w:p>
       <w:pPr>
-        <w:rPr>
-          <w:rFonts w:hint="default" w:ascii="Times New Roman" w:hAnsi="Times New Roman" w:eastAsia="黑体" w:cs="Times New Roman"/>
-          <w:b/>
-          <w:bCs/>
-          <w:kern w:val="2"/>
-          <w:sz w:val="28"/>
-          <w:szCs w:val="32"/>
-          <w:lang w:val="en-US" w:eastAsia="zh-CN" w:bidi="ar-SA"/>
-        </w:rPr>
-      </w:pPr>
-      <w:r>
-        <w:rPr>
-          <w:rFonts w:hint="default" w:ascii="Times New Roman" w:hAnsi="Times New Roman" w:eastAsia="黑体" w:cs="Times New Roman"/>
-          <w:b/>
-          <w:bCs/>
-          <w:kern w:val="2"/>
-          <w:sz w:val="28"/>
-          <w:szCs w:val="32"/>
-          <w:lang w:val="en-US" w:eastAsia="zh-CN" w:bidi="ar-SA"/>
-        </w:rPr>
-        <w:t>12. Summary:</w:t>
+        <w:jc w:val="left"/>
+        <w:rPr>
+          <w:rFonts w:hint="default" w:ascii="Times New Roman" w:hAnsi="Times New Roman" w:eastAsia="黑体" w:cs="Times New Roman"/>
+          <w:b/>
+          <w:bCs/>
+          <w:kern w:val="2"/>
+          <w:sz w:val="28"/>
+          <w:szCs w:val="32"/>
+          <w:lang w:val="en-US" w:eastAsia="zh-CN" w:bidi="ar-SA"/>
+        </w:rPr>
+      </w:pPr>
+      <w:r>
+        <w:rPr>
+          <w:rFonts w:hint="eastAsia" w:eastAsia="黑体" w:cs="Times New Roman"/>
+          <w:b/>
+          <w:bCs/>
+          <w:kern w:val="2"/>
+          <w:sz w:val="28"/>
+          <w:szCs w:val="32"/>
+          <w:lang w:val="en-US" w:eastAsia="zh-CN" w:bidi="ar-SA"/>
+        </w:rPr>
+        <w:t>13</w:t>
+      </w:r>
+      <w:r>
+        <w:rPr>
+          <w:rFonts w:hint="default" w:ascii="Times New Roman" w:hAnsi="Times New Roman" w:eastAsia="黑体" w:cs="Times New Roman"/>
+          <w:b/>
+          <w:bCs/>
+          <w:kern w:val="2"/>
+          <w:sz w:val="28"/>
+          <w:szCs w:val="32"/>
+          <w:lang w:val="en-US" w:eastAsia="zh-CN" w:bidi="ar-SA"/>
+        </w:rPr>
+        <w:t>.</w:t>
+      </w:r>
+      <w:r>
+        <w:rPr>
+          <w:rFonts w:hint="eastAsia" w:eastAsia="黑体" w:cs="Times New Roman"/>
+          <w:b/>
+          <w:bCs/>
+          <w:kern w:val="2"/>
+          <w:sz w:val="28"/>
+          <w:szCs w:val="32"/>
+          <w:lang w:val="en-US" w:eastAsia="zh-CN" w:bidi="ar-SA"/>
+        </w:rPr>
+        <w:t xml:space="preserve"> Similarities and differences between linear regression and linear classification:</w:t>
+      </w:r>
+      <w:bookmarkStart w:id="0" w:name="_GoBack"/>
+      <w:bookmarkEnd w:id="0"/>
+    </w:p>
+    <w:p>
+      <w:pPr>
+        <w:jc w:val="left"/>
+        <w:rPr>
+          <w:rFonts w:hint="default" w:ascii="Times New Roman" w:hAnsi="Times New Roman" w:eastAsia="黑体" w:cs="Times New Roman"/>
+          <w:b/>
+          <w:bCs/>
+          <w:kern w:val="2"/>
+          <w:sz w:val="28"/>
+          <w:szCs w:val="32"/>
+          <w:lang w:val="en-US" w:eastAsia="zh-CN" w:bidi="ar-SA"/>
+        </w:rPr>
+      </w:pPr>
+      <w:r>
+        <w:rPr>
+          <w:rFonts w:hint="eastAsia" w:eastAsia="黑体" w:cs="Times New Roman"/>
+          <w:b/>
+          <w:bCs/>
+          <w:kern w:val="2"/>
+          <w:sz w:val="28"/>
+          <w:szCs w:val="32"/>
+          <w:lang w:val="en-US" w:eastAsia="zh-CN" w:bidi="ar-SA"/>
+        </w:rPr>
+        <w:t>14</w:t>
+      </w:r>
+      <w:r>
+        <w:rPr>
+          <w:rFonts w:hint="default" w:ascii="Times New Roman" w:hAnsi="Times New Roman" w:eastAsia="黑体" w:cs="Times New Roman"/>
+          <w:b/>
+          <w:bCs/>
+          <w:kern w:val="2"/>
+          <w:sz w:val="28"/>
+          <w:szCs w:val="32"/>
+          <w:lang w:val="en-US" w:eastAsia="zh-CN" w:bidi="ar-SA"/>
+        </w:rPr>
+        <w:t>. Summary:</w:t>
       </w:r>
     </w:p>
     <w:sectPr>
@@ -1549,8 +1897,8 @@
     <w:lsdException w:unhideWhenUsed="0" w:uiPriority="0" w:semiHidden="0" w:name="Normal Indent"/>
     <w:lsdException w:unhideWhenUsed="0" w:uiPriority="0" w:semiHidden="0" w:name="footnote text"/>
     <w:lsdException w:unhideWhenUsed="0" w:uiPriority="0" w:semiHidden="0" w:name="annotation text"/>
-    <w:lsdException w:unhideWhenUsed="0" w:uiPriority="0" w:semiHidden="0" w:name="header"/>
-    <w:lsdException w:unhideWhenUsed="0" w:uiPriority="0" w:semiHidden="0" w:name="footer"/>
+    <w:lsdException w:qFormat="1" w:unhideWhenUsed="0" w:uiPriority="0" w:semiHidden="0" w:name="header"/>
+    <w:lsdException w:qFormat="1" w:unhideWhenUsed="0" w:uiPriority="0" w:semiHidden="0" w:name="footer"/>
     <w:lsdException w:unhideWhenUsed="0" w:uiPriority="0" w:semiHidden="0" w:name="index heading"/>
     <w:lsdException w:qFormat="1" w:uiPriority="0" w:name="caption"/>
     <w:lsdException w:unhideWhenUsed="0" w:uiPriority="0" w:semiHidden="0" w:name="table of figures"/>
@@ -1850,6 +2198,7 @@
   <w:style w:type="paragraph" w:styleId="4">
     <w:name w:val="footer"/>
     <w:basedOn w:val="1"/>
+    <w:qFormat/>
     <w:uiPriority w:val="0"/>
     <w:pPr>
       <w:tabs>
@@ -1867,6 +2216,7 @@
   <w:style w:type="paragraph" w:styleId="5">
     <w:name w:val="header"/>
     <w:basedOn w:val="1"/>
+    <w:qFormat/>
     <w:uiPriority w:val="0"/>
     <w:pPr>
       <w:pBdr>

</xml_diff>